<commit_message>
Index inside 3D visualizer e scheda quasi completa
</commit_message>
<xml_diff>
--- a/Materiale_per_tutor/Scheda_Attivita_e_Guida_Tutor.docx
+++ b/Materiale_per_tutor/Scheda_Attivita_e_Guida_Tutor.docx
@@ -10,32 +10,32 @@
         <w:jc w:val="center"/>
         <w:rPr>
           <w:rFonts w:ascii="Caladea" w:hAnsi="Caladea" w:eastAsia="Caladea" w:cs="Caladea"/>
-          <w:sz w:val="28"/>
-          <w:szCs w:val="28"/>
+          <w:sz w:val="32"/>
+          <w:szCs w:val="32"/>
           <w:highlight w:val="none"/>
         </w:rPr>
       </w:pPr>
       <w:r>
         <w:rPr>
           <w:rFonts w:ascii="Caladea" w:hAnsi="Caladea" w:eastAsia="Caladea" w:cs="Caladea"/>
-          <w:sz w:val="28"/>
-          <w:szCs w:val="28"/>
+          <w:sz w:val="32"/>
+          <w:szCs w:val="32"/>
         </w:rPr>
         <w:t xml:space="preserve">Laboratorio per lo Stage Universitario di Informatica</w:t>
       </w:r>
       <w:r>
         <w:rPr>
           <w:rFonts w:ascii="Caladea" w:hAnsi="Caladea" w:eastAsia="Caladea" w:cs="Caladea"/>
-          <w:sz w:val="28"/>
-          <w:szCs w:val="28"/>
+          <w:sz w:val="32"/>
+          <w:szCs w:val="32"/>
           <w:highlight w:val="none"/>
         </w:rPr>
       </w:r>
       <w:r>
         <w:rPr>
           <w:rFonts w:ascii="Caladea" w:hAnsi="Caladea" w:eastAsia="Caladea" w:cs="Caladea"/>
-          <w:sz w:val="28"/>
-          <w:szCs w:val="28"/>
+          <w:sz w:val="32"/>
+          <w:szCs w:val="32"/>
           <w:highlight w:val="none"/>
         </w:rPr>
       </w:r>
@@ -863,16 +863,75 @@
         <w:jc w:val="center"/>
         <w:rPr>
           <w:rFonts w:ascii="Caladea" w:hAnsi="Caladea" w:cs="Caladea"/>
+          <w:sz w:val="32"/>
+          <w:szCs w:val="32"/>
+          <w:highlight w:val="none"/>
+        </w:rPr>
+      </w:pPr>
+      <w:r>
+        <w:rPr>
+          <w:rFonts w:ascii="Caladea" w:hAnsi="Caladea" w:eastAsia="Caladea" w:cs="Caladea"/>
           <w:sz w:val="28"/>
           <w:szCs w:val="28"/>
           <w:highlight w:val="none"/>
         </w:rPr>
-      </w:pPr>
+      </w:r>
       <w:r>
         <w:rPr>
-          <w:rFonts w:ascii="Caladea" w:hAnsi="Caladea" w:eastAsia="Caladea" w:cs="Caladea"/>
-          <w:sz w:val="24"/>
-          <w:szCs w:val="24"/>
+          <w:rFonts w:ascii="Caladea" w:hAnsi="Caladea" w:cs="Caladea"/>
+          <w:sz w:val="32"/>
+          <w:szCs w:val="32"/>
+        </w:rPr>
+        <w:t xml:space="preserve">Guida per i Tutor e svolgimento dell’attivita</w:t>
+      </w:r>
+      <w:r>
+        <w:rPr>
+          <w:rFonts w:ascii="Caladea" w:hAnsi="Caladea" w:cs="Caladea"/>
+          <w:sz w:val="32"/>
+          <w:szCs w:val="32"/>
+        </w:rPr>
+      </w:r>
+      <w:r>
+        <w:rPr>
+          <w:rFonts w:ascii="Caladea" w:hAnsi="Caladea" w:cs="Caladea"/>
+          <w:sz w:val="32"/>
+          <w:szCs w:val="32"/>
+          <w:highlight w:val="none"/>
+        </w:rPr>
+      </w:r>
+    </w:p>
+    <w:p>
+      <w:pPr>
+        <w:pBdr>
+          <w:top w:val="none" w:color="000000" w:sz="4" w:space="0"/>
+          <w:left w:val="none" w:color="000000" w:sz="4" w:space="0"/>
+          <w:bottom w:val="none" w:color="000000" w:sz="4" w:space="0"/>
+          <w:right w:val="none" w:color="000000" w:sz="4" w:space="0"/>
+        </w:pBdr>
+        <w:spacing/>
+        <w:ind w:right="0" w:firstLine="0" w:left="0"/>
+        <w:jc w:val="left"/>
+        <w:rPr>
+          <w:rFonts w:ascii="Caladea" w:hAnsi="Caladea" w:cs="Caladea"/>
+          <w:sz w:val="28"/>
+          <w:szCs w:val="28"/>
+          <w:highlight w:val="none"/>
+        </w:rPr>
+      </w:pPr>
+      <w:r>
+        <w:rPr>
+          <w:rFonts w:ascii="Caladea" w:hAnsi="Caladea" w:cs="Caladea"/>
+          <w:sz w:val="28"/>
+          <w:szCs w:val="28"/>
+          <w:highlight w:val="none"/>
+        </w:rPr>
+        <w:t xml:space="preserve">Fase di preparazione</w:t>
+      </w:r>
+      <w:r>
+        <w:rPr>
+          <w:rFonts w:ascii="Caladea" w:hAnsi="Caladea" w:cs="Caladea"/>
+          <w:sz w:val="28"/>
+          <w:szCs w:val="28"/>
           <w:highlight w:val="none"/>
         </w:rPr>
       </w:r>
@@ -881,19 +940,17 @@
           <w:rFonts w:ascii="Caladea" w:hAnsi="Caladea" w:cs="Caladea"/>
           <w:sz w:val="28"/>
           <w:szCs w:val="28"/>
-        </w:rPr>
-        <w:t xml:space="preserve">Guida per i Tutor e svolgimento dell’attivita</w:t>
-      </w:r>
-      <w:r>
-        <w:rPr>
-          <w:rFonts w:ascii="Caladea" w:hAnsi="Caladea" w:cs="Caladea"/>
-          <w:sz w:val="28"/>
-          <w:szCs w:val="28"/>
+          <w:highlight w:val="none"/>
         </w:rPr>
       </w:r>
     </w:p>
     <w:p>
       <w:pPr>
+        <w:pStyle w:val="908"/>
+        <w:numPr>
+          <w:ilvl w:val="0"/>
+          <w:numId w:val="4"/>
+        </w:numPr>
         <w:pBdr>
           <w:top w:val="none" w:color="000000" w:sz="4" w:space="0"/>
           <w:left w:val="none" w:color="000000" w:sz="4" w:space="0"/>
@@ -901,14 +958,24 @@
           <w:right w:val="none" w:color="000000" w:sz="4" w:space="0"/>
         </w:pBdr>
         <w:spacing/>
-        <w:ind w:right="0" w:firstLine="0" w:left="0"/>
+        <w:ind w:right="0"/>
         <w:jc w:val="left"/>
         <w:rPr>
           <w:rFonts w:ascii="Caladea" w:hAnsi="Caladea" w:cs="Caladea"/>
           <w:sz w:val="24"/>
           <w:szCs w:val="24"/>
+          <w:highlight w:val="none"/>
         </w:rPr>
       </w:pPr>
+      <w:r>
+        <w:rPr>
+          <w:rFonts w:ascii="Caladea" w:hAnsi="Caladea" w:cs="Caladea"/>
+          <w:sz w:val="24"/>
+          <w:szCs w:val="24"/>
+          <w:highlight w:val="none"/>
+        </w:rPr>
+        <w:t xml:space="preserve">Leggere l’introduzione all’attivita</w:t>
+      </w:r>
       <w:r>
         <w:rPr>
           <w:rFonts w:ascii="Caladea" w:hAnsi="Caladea" w:cs="Caladea"/>
@@ -920,9 +987,1204 @@
       <w:r>
         <w:rPr>
           <w:rFonts w:ascii="Caladea" w:hAnsi="Caladea" w:cs="Caladea"/>
+          <w:sz w:val="24"/>
+          <w:szCs w:val="24"/>
+          <w:highlight w:val="none"/>
+        </w:rPr>
+      </w:r>
+    </w:p>
+    <w:p>
+      <w:pPr>
+        <w:pStyle w:val="908"/>
+        <w:numPr>
+          <w:ilvl w:val="0"/>
+          <w:numId w:val="4"/>
+        </w:numPr>
+        <w:pBdr>
+          <w:top w:val="none" w:color="000000" w:sz="4" w:space="0"/>
+          <w:left w:val="none" w:color="000000" w:sz="4" w:space="0"/>
+          <w:bottom w:val="none" w:color="000000" w:sz="4" w:space="0"/>
+          <w:right w:val="none" w:color="000000" w:sz="4" w:space="0"/>
+        </w:pBdr>
+        <w:spacing/>
+        <w:ind w:right="0"/>
+        <w:jc w:val="left"/>
+        <w:rPr>
+          <w:rFonts w:ascii="Caladea" w:hAnsi="Caladea" w:cs="Caladea"/>
+          <w:sz w:val="24"/>
+          <w:szCs w:val="24"/>
+          <w:highlight w:val="none"/>
+        </w:rPr>
+      </w:pPr>
+      <w:r>
+        <w:rPr>
+          <w:rFonts w:ascii="Caladea" w:hAnsi="Caladea" w:cs="Caladea"/>
+          <w:sz w:val="24"/>
+          <w:szCs w:val="24"/>
+          <w:highlight w:val="none"/>
+        </w:rPr>
+        <w:t xml:space="preserve">Leggere e studiare il funzionamento del KNN online</w:t>
+      </w:r>
+      <w:r>
+        <w:rPr>
+          <w:rFonts w:ascii="Caladea" w:hAnsi="Caladea" w:cs="Caladea"/>
+          <w:sz w:val="24"/>
+          <w:szCs w:val="24"/>
+          <w:highlight w:val="none"/>
+        </w:rPr>
+      </w:r>
+    </w:p>
+    <w:p>
+      <w:pPr>
+        <w:pStyle w:val="908"/>
+        <w:numPr>
+          <w:ilvl w:val="0"/>
+          <w:numId w:val="4"/>
+        </w:numPr>
+        <w:pBdr>
+          <w:top w:val="none" w:color="000000" w:sz="4" w:space="0"/>
+          <w:left w:val="none" w:color="000000" w:sz="4" w:space="0"/>
+          <w:bottom w:val="none" w:color="000000" w:sz="4" w:space="0"/>
+          <w:right w:val="none" w:color="000000" w:sz="4" w:space="0"/>
+        </w:pBdr>
+        <w:spacing/>
+        <w:ind w:right="0"/>
+        <w:jc w:val="left"/>
+        <w:rPr>
+          <w:rFonts w:ascii="Caladea" w:hAnsi="Caladea" w:cs="Caladea"/>
+          <w:sz w:val="24"/>
+          <w:szCs w:val="24"/>
+          <w:highlight w:val="none"/>
+        </w:rPr>
+      </w:pPr>
+      <w:r>
+        <w:rPr>
+          <w:rFonts w:ascii="Caladea" w:hAnsi="Caladea" w:cs="Caladea"/>
+          <w:sz w:val="24"/>
+          <w:szCs w:val="24"/>
+          <w:highlight w:val="none"/>
+        </w:rPr>
+      </w:r>
+      <w:r>
+        <w:rPr>
+          <w:rFonts w:ascii="Caladea" w:hAnsi="Caladea" w:cs="Caladea"/>
+          <w:sz w:val="24"/>
+          <w:szCs w:val="24"/>
+          <w:highlight w:val="none"/>
+        </w:rPr>
+        <w:t xml:space="preserve">Guardare la struttura del materiale:</w:t>
+      </w:r>
+      <w:r>
+        <w:rPr>
+          <w:rFonts w:ascii="Caladea" w:hAnsi="Caladea" w:cs="Caladea"/>
+          <w:sz w:val="24"/>
+          <w:szCs w:val="24"/>
+          <w:highlight w:val="none"/>
+        </w:rPr>
+      </w:r>
+    </w:p>
+    <w:p>
+      <w:pPr>
+        <w:pStyle w:val="908"/>
+        <w:numPr>
+          <w:ilvl w:val="1"/>
+          <w:numId w:val="4"/>
+        </w:numPr>
+        <w:pBdr>
+          <w:top w:val="none" w:color="000000" w:sz="4" w:space="0"/>
+          <w:left w:val="none" w:color="000000" w:sz="4" w:space="0"/>
+          <w:bottom w:val="none" w:color="000000" w:sz="4" w:space="0"/>
+          <w:right w:val="none" w:color="000000" w:sz="4" w:space="0"/>
+        </w:pBdr>
+        <w:spacing/>
+        <w:ind w:right="0"/>
+        <w:jc w:val="left"/>
+        <w:rPr>
+          <w:rFonts w:ascii="Caladea" w:hAnsi="Caladea" w:cs="Caladea"/>
+          <w:sz w:val="24"/>
+          <w:szCs w:val="24"/>
+          <w:highlight w:val="none"/>
+        </w:rPr>
+      </w:pPr>
+      <w:r>
+        <w:rPr>
+          <w:rFonts w:ascii="Caladea" w:hAnsi="Caladea" w:cs="Caladea"/>
+          <w:sz w:val="24"/>
+          <w:szCs w:val="24"/>
+          <w:highlight w:val="none"/>
+        </w:rPr>
+        <w:t xml:space="preserve">Cartella KNN_Visualizer_2D —&gt; Sito web 2D per inserimento manuale</w:t>
+      </w:r>
+      <w:r>
+        <w:rPr>
+          <w:rFonts w:ascii="Caladea" w:hAnsi="Caladea" w:cs="Caladea"/>
+          <w:sz w:val="24"/>
+          <w:szCs w:val="24"/>
+          <w:highlight w:val="none"/>
+        </w:rPr>
+      </w:r>
+    </w:p>
+    <w:p>
+      <w:pPr>
+        <w:pStyle w:val="908"/>
+        <w:numPr>
+          <w:ilvl w:val="1"/>
+          <w:numId w:val="4"/>
+        </w:numPr>
+        <w:pBdr>
+          <w:top w:val="none" w:color="000000" w:sz="4" w:space="0"/>
+          <w:left w:val="none" w:color="000000" w:sz="4" w:space="0"/>
+          <w:bottom w:val="none" w:color="000000" w:sz="4" w:space="0"/>
+          <w:right w:val="none" w:color="000000" w:sz="4" w:space="0"/>
+        </w:pBdr>
+        <w:spacing/>
+        <w:ind w:right="0"/>
+        <w:jc w:val="left"/>
+        <w:rPr>
+          <w:rFonts w:ascii="Caladea" w:hAnsi="Caladea" w:cs="Caladea"/>
+          <w:sz w:val="24"/>
+          <w:szCs w:val="24"/>
+          <w:highlight w:val="none"/>
+        </w:rPr>
+      </w:pPr>
+      <w:r>
+        <w:rPr>
+          <w:rFonts w:ascii="Caladea" w:hAnsi="Caladea" w:cs="Caladea"/>
+          <w:sz w:val="24"/>
+          <w:szCs w:val="24"/>
+          <w:highlight w:val="none"/>
+        </w:rPr>
+        <w:t xml:space="preserve">Cartella KNN_Visualizer_3D —&gt; Site web 3D per inserimento automatico via sensori</w:t>
+      </w:r>
+      <w:r>
+        <w:rPr>
+          <w:rFonts w:ascii="Caladea" w:hAnsi="Caladea" w:cs="Caladea"/>
+          <w:sz w:val="24"/>
+          <w:szCs w:val="24"/>
+          <w:highlight w:val="none"/>
+        </w:rPr>
+      </w:r>
+    </w:p>
+    <w:p>
+      <w:pPr>
+        <w:pStyle w:val="908"/>
+        <w:numPr>
+          <w:ilvl w:val="1"/>
+          <w:numId w:val="4"/>
+        </w:numPr>
+        <w:pBdr>
+          <w:top w:val="none" w:color="000000" w:sz="4" w:space="0"/>
+          <w:left w:val="none" w:color="000000" w:sz="4" w:space="0"/>
+          <w:bottom w:val="none" w:color="000000" w:sz="4" w:space="0"/>
+          <w:right w:val="none" w:color="000000" w:sz="4" w:space="0"/>
+        </w:pBdr>
+        <w:spacing/>
+        <w:ind w:right="0"/>
+        <w:jc w:val="left"/>
+        <w:rPr>
+          <w:rFonts w:ascii="Caladea" w:hAnsi="Caladea" w:cs="Caladea"/>
+          <w:sz w:val="24"/>
+          <w:szCs w:val="24"/>
+          <w:highlight w:val="none"/>
+        </w:rPr>
+      </w:pPr>
+      <w:r>
+        <w:rPr>
+          <w:rFonts w:ascii="Caladea" w:hAnsi="Caladea" w:cs="Caladea"/>
+          <w:sz w:val="24"/>
+          <w:szCs w:val="24"/>
+          <w:highlight w:val="none"/>
+        </w:rPr>
+        <w:t xml:space="preserve">Cartella Materiale_per_tutor —&gt; Materiale per tutor...</w:t>
+      </w:r>
+      <w:r>
+        <w:rPr>
+          <w:rFonts w:ascii="Caladea" w:hAnsi="Caladea" w:cs="Caladea"/>
+          <w:sz w:val="24"/>
+          <w:szCs w:val="24"/>
+          <w:highlight w:val="none"/>
+        </w:rPr>
+      </w:r>
+    </w:p>
+    <w:p>
+      <w:pPr>
+        <w:pStyle w:val="908"/>
+        <w:numPr>
+          <w:ilvl w:val="0"/>
+          <w:numId w:val="4"/>
+        </w:numPr>
+        <w:pBdr>
+          <w:top w:val="none" w:color="000000" w:sz="4" w:space="0"/>
+          <w:left w:val="none" w:color="000000" w:sz="4" w:space="0"/>
+          <w:bottom w:val="none" w:color="000000" w:sz="4" w:space="0"/>
+          <w:right w:val="none" w:color="000000" w:sz="4" w:space="0"/>
+        </w:pBdr>
+        <w:spacing/>
+        <w:ind w:right="0"/>
+        <w:jc w:val="left"/>
+        <w:rPr>
+          <w:rFonts w:ascii="Caladea" w:hAnsi="Caladea" w:cs="Caladea"/>
+          <w:sz w:val="24"/>
+          <w:szCs w:val="24"/>
+          <w:highlight w:val="none"/>
+        </w:rPr>
+      </w:pPr>
+      <w:r>
+        <w:rPr>
+          <w:rFonts w:ascii="Caladea" w:hAnsi="Caladea" w:cs="Caladea"/>
+          <w:sz w:val="24"/>
+          <w:szCs w:val="24"/>
+          <w:highlight w:val="none"/>
+        </w:rPr>
+      </w:r>
+      <w:r>
+        <w:rPr>
+          <w:rFonts w:ascii="Caladea" w:hAnsi="Caladea" w:cs="Caladea"/>
+          <w:sz w:val="24"/>
+          <w:szCs w:val="24"/>
+          <w:highlight w:val="none"/>
+        </w:rPr>
+        <w:t xml:space="preserve">Per la presentazione iniziale e` presente una scaletta nel file Materiale_per_tutor/scaletta_stage_info.md, questa puo essere usata come guida e come esempio per far comprendere agli studenti di cosa si sta parlando. Puo anche essere visualizzata su una lavagna digitale / schermo / proiettore.</w:t>
+      </w:r>
+      <w:r>
+        <w:rPr>
+          <w:rFonts w:ascii="Caladea" w:hAnsi="Caladea" w:cs="Caladea"/>
+          <w:sz w:val="24"/>
+          <w:szCs w:val="24"/>
+          <w:highlight w:val="none"/>
+        </w:rPr>
+      </w:r>
+    </w:p>
+    <w:p>
+      <w:pPr>
+        <w:pBdr>
+          <w:top w:val="none" w:color="000000" w:sz="4" w:space="0"/>
+          <w:left w:val="none" w:color="000000" w:sz="4" w:space="0"/>
+          <w:bottom w:val="none" w:color="000000" w:sz="4" w:space="0"/>
+          <w:right w:val="none" w:color="000000" w:sz="4" w:space="0"/>
+        </w:pBdr>
+        <w:spacing/>
+        <w:ind w:right="0" w:firstLine="0" w:left="0"/>
+        <w:jc w:val="left"/>
+        <w:rPr>
+          <w:rFonts w:ascii="Caladea" w:hAnsi="Caladea" w:cs="Caladea"/>
+          <w:sz w:val="24"/>
+          <w:szCs w:val="24"/>
+          <w:highlight w:val="none"/>
+        </w:rPr>
+      </w:pPr>
+      <w:r>
+        <w:rPr>
+          <w:rFonts w:ascii="Caladea" w:hAnsi="Caladea" w:cs="Caladea"/>
           <w:sz w:val="28"/>
           <w:szCs w:val="28"/>
           <w:highlight w:val="none"/>
+        </w:rPr>
+        <w:t xml:space="preserve">Svolgimento</w:t>
+      </w:r>
+      <w:r>
+        <w:rPr>
+          <w:rFonts w:ascii="Caladea" w:hAnsi="Caladea" w:cs="Caladea"/>
+          <w:sz w:val="28"/>
+          <w:szCs w:val="28"/>
+          <w:highlight w:val="none"/>
+        </w:rPr>
+      </w:r>
+    </w:p>
+    <w:p>
+      <w:pPr>
+        <w:pStyle w:val="908"/>
+        <w:numPr>
+          <w:ilvl w:val="0"/>
+          <w:numId w:val="5"/>
+        </w:numPr>
+        <w:pBdr>
+          <w:top w:val="none" w:color="000000" w:sz="4" w:space="0"/>
+          <w:left w:val="none" w:color="000000" w:sz="4" w:space="0"/>
+          <w:bottom w:val="none" w:color="000000" w:sz="4" w:space="0"/>
+          <w:right w:val="none" w:color="000000" w:sz="4" w:space="0"/>
+        </w:pBdr>
+        <w:spacing/>
+        <w:ind w:right="0"/>
+        <w:jc w:val="left"/>
+        <w:rPr>
+          <w:rFonts w:ascii="Caladea" w:hAnsi="Caladea" w:cs="Caladea"/>
+          <w:sz w:val="28"/>
+          <w:szCs w:val="28"/>
+          <w:highlight w:val="none"/>
+        </w:rPr>
+      </w:pPr>
+      <w:r>
+        <w:rPr>
+          <w:rFonts w:ascii="Caladea" w:hAnsi="Caladea" w:cs="Caladea"/>
+          <w:sz w:val="22"/>
+          <w:szCs w:val="22"/>
+          <w:highlight w:val="none"/>
+        </w:rPr>
+      </w:r>
+      <w:r>
+        <w:rPr>
+          <w:rFonts w:ascii="Caladea" w:hAnsi="Caladea" w:cs="Caladea"/>
+          <w:sz w:val="24"/>
+          <w:szCs w:val="24"/>
+          <w:highlight w:val="none"/>
+        </w:rPr>
+        <w:t xml:space="preserve">Identificare il livello di competenze degli studenti, verificare se vengono da un istituto tecnico e fanno informatica o da un liceo di altro tipo. </w:t>
+      </w:r>
+      <w:r>
+        <w:rPr>
+          <w:rFonts w:ascii="Caladea" w:hAnsi="Caladea" w:cs="Caladea"/>
+          <w:b/>
+          <w:bCs/>
+          <w:sz w:val="24"/>
+          <w:szCs w:val="24"/>
+          <w:highlight w:val="none"/>
+        </w:rPr>
+        <w:t xml:space="preserve">Non bisogna dare per assunto che concetti</w:t>
+      </w:r>
+      <w:r>
+        <w:rPr>
+          <w:rFonts w:ascii="Caladea" w:hAnsi="Caladea" w:cs="Caladea"/>
+          <w:sz w:val="24"/>
+          <w:szCs w:val="24"/>
+          <w:highlight w:val="none"/>
+        </w:rPr>
+        <w:t xml:space="preserve"> di base come Algoritmo / Istruzioni di un computer / ...  </w:t>
+      </w:r>
+      <w:r>
+        <w:rPr>
+          <w:rFonts w:ascii="Caladea" w:hAnsi="Caladea" w:cs="Caladea"/>
+          <w:b/>
+          <w:bCs/>
+          <w:sz w:val="24"/>
+          <w:szCs w:val="24"/>
+          <w:highlight w:val="none"/>
+        </w:rPr>
+        <w:t xml:space="preserve">siano gia` conosciuti</w:t>
+      </w:r>
+      <w:r>
+        <w:rPr>
+          <w:rFonts w:ascii="Caladea" w:hAnsi="Caladea" w:cs="Caladea"/>
+          <w:sz w:val="24"/>
+          <w:szCs w:val="24"/>
+          <w:highlight w:val="none"/>
+        </w:rPr>
+        <w:t xml:space="preserve"> in quanto gli studenti hanno background diversi.</w:t>
+      </w:r>
+      <w:r>
+        <w:rPr>
+          <w:rFonts w:ascii="Caladea" w:hAnsi="Caladea" w:cs="Caladea"/>
+          <w:sz w:val="28"/>
+          <w:szCs w:val="28"/>
+          <w:highlight w:val="none"/>
+        </w:rPr>
+      </w:r>
+    </w:p>
+    <w:p>
+      <w:pPr>
+        <w:pStyle w:val="908"/>
+        <w:numPr>
+          <w:ilvl w:val="0"/>
+          <w:numId w:val="5"/>
+        </w:numPr>
+        <w:pBdr>
+          <w:top w:val="none" w:color="000000" w:sz="4" w:space="0"/>
+          <w:left w:val="none" w:color="000000" w:sz="4" w:space="0"/>
+          <w:bottom w:val="none" w:color="000000" w:sz="4" w:space="0"/>
+          <w:right w:val="none" w:color="000000" w:sz="4" w:space="0"/>
+        </w:pBdr>
+        <w:spacing/>
+        <w:ind w:right="0"/>
+        <w:jc w:val="left"/>
+        <w:rPr>
+          <w:rFonts w:ascii="Caladea" w:hAnsi="Caladea" w:cs="Caladea"/>
+          <w:sz w:val="28"/>
+          <w:szCs w:val="28"/>
+          <w:highlight w:val="none"/>
+        </w:rPr>
+      </w:pPr>
+      <w:r>
+        <w:rPr>
+          <w:rFonts w:ascii="Caladea" w:hAnsi="Caladea" w:cs="Caladea"/>
+          <w:sz w:val="24"/>
+          <w:szCs w:val="24"/>
+          <w:highlight w:val="none"/>
+        </w:rPr>
+      </w:r>
+      <w:r>
+        <w:rPr>
+          <w:rFonts w:ascii="Caladea" w:hAnsi="Caladea" w:cs="Caladea"/>
+          <w:sz w:val="24"/>
+          <w:szCs w:val="24"/>
+          <w:highlight w:val="none"/>
+        </w:rPr>
+        <w:t xml:space="preserve">Se necessario, spiegare cosa e` un algoritmo e la </w:t>
+      </w:r>
+      <w:r>
+        <w:rPr>
+          <w:rFonts w:ascii="Caladea" w:hAnsi="Caladea" w:cs="Caladea"/>
+          <w:b/>
+          <w:bCs/>
+          <w:sz w:val="24"/>
+          <w:szCs w:val="24"/>
+          <w:highlight w:val="none"/>
+        </w:rPr>
+        <w:t xml:space="preserve">differenza tra un algoritmo classico</w:t>
+      </w:r>
+      <w:r>
+        <w:rPr>
+          <w:rFonts w:ascii="Caladea" w:hAnsi="Caladea" w:cs="Caladea"/>
+          <w:sz w:val="24"/>
+          <w:szCs w:val="24"/>
+          <w:highlight w:val="none"/>
+        </w:rPr>
+        <w:t xml:space="preserve"> che esegue istruzioni macchina per calcolare un output deterministico </w:t>
+      </w:r>
+      <w:r>
+        <w:rPr>
+          <w:rFonts w:ascii="Caladea" w:hAnsi="Caladea" w:cs="Caladea"/>
+          <w:b/>
+          <w:bCs/>
+          <w:sz w:val="24"/>
+          <w:szCs w:val="24"/>
+          <w:highlight w:val="none"/>
+        </w:rPr>
+        <w:t xml:space="preserve">e uno di Machine Learning</w:t>
+      </w:r>
+      <w:r>
+        <w:rPr>
+          <w:rFonts w:ascii="Caladea" w:hAnsi="Caladea" w:cs="Caladea"/>
+          <w:sz w:val="24"/>
+          <w:szCs w:val="24"/>
+          <w:highlight w:val="none"/>
+        </w:rPr>
+        <w:t xml:space="preserve"> che si basa su una fase di calibrazione / apprendimento per calcolare un output con una certa accuratezza e probabilita </w:t>
+      </w:r>
+      <w:r>
+        <w:rPr>
+          <w:rFonts w:ascii="Caladea" w:hAnsi="Caladea" w:cs="Caladea"/>
+          <w:sz w:val="24"/>
+          <w:szCs w:val="24"/>
+          <w:highlight w:val="none"/>
+          <w:u w:val="single"/>
+        </w:rPr>
+        <w:t xml:space="preserve">(Che puo comunque essere deterministico, infatti il KNN lo e`)</w:t>
+      </w:r>
+      <w:r>
+        <w:rPr>
+          <w:rFonts w:ascii="Caladea" w:hAnsi="Caladea" w:cs="Caladea"/>
+          <w:sz w:val="24"/>
+          <w:szCs w:val="24"/>
+          <w:highlight w:val="none"/>
+        </w:rPr>
+        <w:t xml:space="preserve">.</w:t>
+      </w:r>
+      <w:r>
+        <w:rPr>
+          <w:rFonts w:ascii="Caladea" w:hAnsi="Caladea" w:cs="Caladea"/>
+          <w:sz w:val="28"/>
+          <w:szCs w:val="28"/>
+          <w:highlight w:val="none"/>
+        </w:rPr>
+      </w:r>
+    </w:p>
+    <w:p>
+      <w:pPr>
+        <w:pStyle w:val="908"/>
+        <w:numPr>
+          <w:ilvl w:val="0"/>
+          <w:numId w:val="5"/>
+        </w:numPr>
+        <w:pBdr>
+          <w:top w:val="none" w:color="000000" w:sz="4" w:space="0"/>
+          <w:left w:val="none" w:color="000000" w:sz="4" w:space="0"/>
+          <w:bottom w:val="none" w:color="000000" w:sz="4" w:space="0"/>
+          <w:right w:val="none" w:color="000000" w:sz="4" w:space="0"/>
+        </w:pBdr>
+        <w:spacing/>
+        <w:ind w:right="0"/>
+        <w:jc w:val="left"/>
+        <w:rPr>
+          <w:rFonts w:ascii="Caladea" w:hAnsi="Caladea" w:cs="Caladea"/>
+          <w:sz w:val="28"/>
+          <w:szCs w:val="28"/>
+          <w:highlight w:val="none"/>
+        </w:rPr>
+      </w:pPr>
+      <w:r>
+        <w:rPr>
+          <w:rFonts w:ascii="Caladea" w:hAnsi="Caladea" w:cs="Caladea"/>
+          <w:sz w:val="24"/>
+          <w:szCs w:val="24"/>
+          <w:highlight w:val="none"/>
+        </w:rPr>
+        <w:t xml:space="preserve">Far “giocare” gli studenti con il sito web 2D, vedere sotto le istruzioni tecniche per il funzionamento. Usare degli esempi reali, magari anche con oggetti presenti nella stanza, per coinvolgere gli studenti e mostrargli come l’inserimento di dati buoni o cattivi condiziona la risposta dell’algoritmo.</w:t>
+      </w:r>
+      <w:r>
+        <w:rPr>
+          <w:rFonts w:ascii="Caladea" w:hAnsi="Caladea" w:cs="Caladea"/>
+          <w:sz w:val="28"/>
+          <w:szCs w:val="28"/>
+          <w:highlight w:val="none"/>
+        </w:rPr>
+      </w:r>
+    </w:p>
+    <w:p>
+      <w:pPr>
+        <w:pStyle w:val="908"/>
+        <w:numPr>
+          <w:ilvl w:val="0"/>
+          <w:numId w:val="5"/>
+        </w:numPr>
+        <w:pBdr>
+          <w:top w:val="none" w:color="000000" w:sz="4" w:space="0"/>
+          <w:left w:val="none" w:color="000000" w:sz="4" w:space="0"/>
+          <w:bottom w:val="none" w:color="000000" w:sz="4" w:space="0"/>
+          <w:right w:val="none" w:color="000000" w:sz="4" w:space="0"/>
+        </w:pBdr>
+        <w:spacing/>
+        <w:ind w:right="0"/>
+        <w:jc w:val="left"/>
+        <w:rPr>
+          <w:rFonts w:ascii="Caladea" w:hAnsi="Caladea" w:cs="Caladea"/>
+          <w:sz w:val="28"/>
+          <w:szCs w:val="28"/>
+          <w:highlight w:val="none"/>
+        </w:rPr>
+      </w:pPr>
+      <w:r>
+        <w:rPr>
+          <w:rFonts w:ascii="Caladea" w:hAnsi="Caladea" w:cs="Caladea"/>
+          <w:sz w:val="24"/>
+          <w:szCs w:val="24"/>
+          <w:highlight w:val="none"/>
+        </w:rPr>
+        <w:t xml:space="preserve">Eseguire lo stesso passo precedente per il sito web 3D, vedere le istruzioni techiche sotto.</w:t>
+      </w:r>
+      <w:r>
+        <w:rPr>
+          <w:rFonts w:ascii="Caladea" w:hAnsi="Caladea" w:cs="Caladea"/>
+          <w:sz w:val="28"/>
+          <w:szCs w:val="28"/>
+          <w:highlight w:val="none"/>
+        </w:rPr>
+      </w:r>
+    </w:p>
+    <w:p>
+      <w:pPr>
+        <w:pBdr>
+          <w:top w:val="none" w:color="000000" w:sz="4" w:space="0"/>
+          <w:left w:val="none" w:color="000000" w:sz="4" w:space="0"/>
+          <w:bottom w:val="none" w:color="000000" w:sz="4" w:space="0"/>
+          <w:right w:val="none" w:color="000000" w:sz="4" w:space="0"/>
+        </w:pBdr>
+        <w:spacing/>
+        <w:ind w:right="0"/>
+        <w:jc w:val="left"/>
+        <w:rPr>
+          <w:rFonts w:ascii="Caladea" w:hAnsi="Caladea" w:cs="Caladea"/>
+          <w:sz w:val="28"/>
+          <w:szCs w:val="28"/>
+          <w:highlight w:val="none"/>
+        </w:rPr>
+      </w:pPr>
+      <w:r>
+        <w:rPr>
+          <w:rFonts w:ascii="Caladea" w:hAnsi="Caladea" w:cs="Caladea"/>
+          <w:sz w:val="28"/>
+          <w:szCs w:val="28"/>
+          <w:highlight w:val="none"/>
+        </w:rPr>
+      </w:r>
+      <w:r>
+        <w:rPr>
+          <w:rFonts w:ascii="Caladea" w:hAnsi="Caladea" w:cs="Caladea"/>
+          <w:sz w:val="28"/>
+          <w:szCs w:val="28"/>
+          <w:highlight w:val="none"/>
+        </w:rPr>
+      </w:r>
+      <w:r>
+        <w:rPr>
+          <w:rFonts w:ascii="Caladea" w:hAnsi="Caladea" w:cs="Caladea"/>
+          <w:sz w:val="28"/>
+          <w:szCs w:val="28"/>
+          <w:highlight w:val="none"/>
+        </w:rPr>
+      </w:r>
+    </w:p>
+    <w:p>
+      <w:pPr>
+        <w:pBdr>
+          <w:top w:val="none" w:color="000000" w:sz="4" w:space="0"/>
+          <w:left w:val="none" w:color="000000" w:sz="4" w:space="0"/>
+          <w:bottom w:val="none" w:color="000000" w:sz="4" w:space="0"/>
+          <w:right w:val="none" w:color="000000" w:sz="4" w:space="0"/>
+        </w:pBdr>
+        <w:spacing/>
+        <w:ind w:right="0"/>
+        <w:jc w:val="left"/>
+        <w:rPr>
+          <w:rFonts w:ascii="Caladea" w:hAnsi="Caladea" w:cs="Caladea"/>
+          <w:sz w:val="28"/>
+          <w:szCs w:val="28"/>
+          <w:highlight w:val="none"/>
+        </w:rPr>
+      </w:pPr>
+      <w:r>
+        <w:rPr>
+          <w:rFonts w:ascii="Caladea" w:hAnsi="Caladea" w:cs="Caladea"/>
+          <w:sz w:val="28"/>
+          <w:szCs w:val="28"/>
+          <w:highlight w:val="none"/>
+        </w:rPr>
+      </w:r>
+      <w:r>
+        <w:rPr>
+          <w:rFonts w:ascii="Caladea" w:hAnsi="Caladea" w:cs="Caladea"/>
+          <w:sz w:val="28"/>
+          <w:szCs w:val="28"/>
+          <w:highlight w:val="none"/>
+        </w:rPr>
+      </w:r>
+      <w:r>
+        <w:rPr>
+          <w:rFonts w:ascii="Caladea" w:hAnsi="Caladea" w:cs="Caladea"/>
+          <w:sz w:val="28"/>
+          <w:szCs w:val="28"/>
+          <w:highlight w:val="none"/>
+        </w:rPr>
+      </w:r>
+    </w:p>
+    <w:p>
+      <w:pPr>
+        <w:pBdr>
+          <w:top w:val="none" w:color="000000" w:sz="4" w:space="0"/>
+          <w:left w:val="none" w:color="000000" w:sz="4" w:space="0"/>
+          <w:bottom w:val="none" w:color="000000" w:sz="4" w:space="0"/>
+          <w:right w:val="none" w:color="000000" w:sz="4" w:space="0"/>
+        </w:pBdr>
+        <w:spacing/>
+        <w:ind w:right="0"/>
+        <w:jc w:val="left"/>
+        <w:rPr>
+          <w:rFonts w:ascii="Caladea" w:hAnsi="Caladea" w:cs="Caladea"/>
+          <w:sz w:val="28"/>
+          <w:szCs w:val="28"/>
+          <w:highlight w:val="none"/>
+        </w:rPr>
+      </w:pPr>
+      <w:r>
+        <w:rPr>
+          <w:rFonts w:ascii="Caladea" w:hAnsi="Caladea" w:cs="Caladea"/>
+          <w:sz w:val="28"/>
+          <w:szCs w:val="28"/>
+          <w:highlight w:val="none"/>
+        </w:rPr>
+      </w:r>
+      <w:r>
+        <w:rPr>
+          <w:rFonts w:ascii="Caladea" w:hAnsi="Caladea" w:cs="Caladea"/>
+          <w:sz w:val="28"/>
+          <w:szCs w:val="28"/>
+          <w:highlight w:val="none"/>
+        </w:rPr>
+      </w:r>
+      <w:r>
+        <w:rPr>
+          <w:rFonts w:ascii="Caladea" w:hAnsi="Caladea" w:cs="Caladea"/>
+          <w:sz w:val="28"/>
+          <w:szCs w:val="28"/>
+          <w:highlight w:val="none"/>
+        </w:rPr>
+      </w:r>
+    </w:p>
+    <w:p>
+      <w:pPr>
+        <w:pBdr>
+          <w:top w:val="none" w:color="000000" w:sz="4" w:space="0"/>
+          <w:left w:val="none" w:color="000000" w:sz="4" w:space="0"/>
+          <w:bottom w:val="none" w:color="000000" w:sz="4" w:space="0"/>
+          <w:right w:val="none" w:color="000000" w:sz="4" w:space="0"/>
+        </w:pBdr>
+        <w:spacing/>
+        <w:ind w:right="0"/>
+        <w:jc w:val="left"/>
+        <w:rPr>
+          <w:rFonts w:ascii="Caladea" w:hAnsi="Caladea" w:cs="Caladea"/>
+          <w:sz w:val="28"/>
+          <w:szCs w:val="28"/>
+          <w:highlight w:val="none"/>
+        </w:rPr>
+      </w:pPr>
+      <w:r>
+        <w:rPr>
+          <w:rFonts w:ascii="Caladea" w:hAnsi="Caladea" w:cs="Caladea"/>
+          <w:sz w:val="28"/>
+          <w:szCs w:val="28"/>
+          <w:highlight w:val="none"/>
+        </w:rPr>
+      </w:r>
+      <w:r>
+        <w:rPr>
+          <w:rFonts w:ascii="Caladea" w:hAnsi="Caladea" w:cs="Caladea"/>
+          <w:sz w:val="28"/>
+          <w:szCs w:val="28"/>
+          <w:highlight w:val="none"/>
+        </w:rPr>
+      </w:r>
+      <w:r>
+        <w:rPr>
+          <w:rFonts w:ascii="Caladea" w:hAnsi="Caladea" w:cs="Caladea"/>
+          <w:sz w:val="28"/>
+          <w:szCs w:val="28"/>
+          <w:highlight w:val="none"/>
+        </w:rPr>
+      </w:r>
+    </w:p>
+    <w:p>
+      <w:pPr>
+        <w:pBdr>
+          <w:top w:val="none" w:color="000000" w:sz="4" w:space="0"/>
+          <w:left w:val="none" w:color="000000" w:sz="4" w:space="0"/>
+          <w:bottom w:val="none" w:color="000000" w:sz="4" w:space="0"/>
+          <w:right w:val="none" w:color="000000" w:sz="4" w:space="0"/>
+        </w:pBdr>
+        <w:spacing/>
+        <w:ind w:right="0"/>
+        <w:jc w:val="left"/>
+        <w:rPr>
+          <w:rFonts w:ascii="Caladea" w:hAnsi="Caladea" w:cs="Caladea"/>
+          <w:sz w:val="28"/>
+          <w:szCs w:val="28"/>
+          <w:highlight w:val="none"/>
+        </w:rPr>
+      </w:pPr>
+      <w:r>
+        <w:rPr>
+          <w:rFonts w:ascii="Caladea" w:hAnsi="Caladea" w:cs="Caladea"/>
+          <w:sz w:val="28"/>
+          <w:szCs w:val="28"/>
+          <w:highlight w:val="none"/>
+        </w:rPr>
+        <w:t xml:space="preserve">Istruzioni tecniche</w:t>
+      </w:r>
+      <w:r>
+        <w:rPr>
+          <w:rFonts w:ascii="Caladea" w:hAnsi="Caladea" w:cs="Caladea"/>
+          <w:sz w:val="28"/>
+          <w:szCs w:val="28"/>
+          <w:highlight w:val="none"/>
+        </w:rPr>
+        <w:t xml:space="preserve"> per le applicazioni web</w:t>
+      </w:r>
+      <w:r>
+        <w:rPr>
+          <w:rFonts w:ascii="Caladea" w:hAnsi="Caladea" w:cs="Caladea"/>
+          <w:sz w:val="28"/>
+          <w:szCs w:val="28"/>
+          <w:highlight w:val="none"/>
+        </w:rPr>
+      </w:r>
+    </w:p>
+    <w:p>
+      <w:pPr>
+        <w:pBdr>
+          <w:top w:val="none" w:color="000000" w:sz="4" w:space="0"/>
+          <w:left w:val="none" w:color="000000" w:sz="4" w:space="0"/>
+          <w:bottom w:val="none" w:color="000000" w:sz="4" w:space="0"/>
+          <w:right w:val="none" w:color="000000" w:sz="4" w:space="0"/>
+        </w:pBdr>
+        <w:spacing/>
+        <w:ind w:right="0"/>
+        <w:jc w:val="left"/>
+        <w:rPr>
+          <w:rFonts w:ascii="Caladea" w:hAnsi="Caladea" w:cs="Caladea"/>
+          <w:b/>
+          <w:bCs/>
+          <w:sz w:val="24"/>
+          <w:szCs w:val="24"/>
+          <w:highlight w:val="none"/>
+        </w:rPr>
+      </w:pPr>
+      <w:r>
+        <w:rPr>
+          <w:rFonts w:ascii="Caladea" w:hAnsi="Caladea" w:cs="Caladea"/>
+          <w:b/>
+          <w:bCs/>
+          <w:sz w:val="24"/>
+          <w:szCs w:val="24"/>
+          <w:highlight w:val="none"/>
+        </w:rPr>
+      </w:r>
+      <w:r>
+        <w:rPr>
+          <w:rFonts w:ascii="Caladea" w:hAnsi="Caladea" w:cs="Caladea"/>
+          <w:b/>
+          <w:bCs/>
+          <w:sz w:val="24"/>
+          <w:szCs w:val="24"/>
+          <w:highlight w:val="none"/>
+        </w:rPr>
+        <w:t xml:space="preserve">Sito Web 2D</w:t>
+      </w:r>
+      <w:r>
+        <w:rPr>
+          <w:rFonts w:ascii="Caladea" w:hAnsi="Caladea" w:cs="Caladea"/>
+          <w:b/>
+          <w:bCs/>
+          <w:sz w:val="24"/>
+          <w:szCs w:val="24"/>
+          <w:highlight w:val="none"/>
+        </w:rPr>
+      </w:r>
+      <w:r>
+        <w:rPr>
+          <w:rFonts w:ascii="Caladea" w:hAnsi="Caladea" w:cs="Caladea"/>
+          <w:b/>
+          <w:bCs/>
+          <w:sz w:val="24"/>
+          <w:szCs w:val="24"/>
+          <w:highlight w:val="none"/>
+        </w:rPr>
+      </w:r>
+      <w:r>
+        <w:rPr>
+          <w:rFonts w:ascii="Caladea" w:hAnsi="Caladea" w:cs="Caladea"/>
+          <w:b/>
+          <w:bCs/>
+          <w:sz w:val="24"/>
+          <w:szCs w:val="24"/>
+          <w:highlight w:val="none"/>
+        </w:rPr>
+      </w:r>
+      <w:r>
+        <w:rPr>
+          <w:rFonts w:ascii="Caladea" w:hAnsi="Caladea" w:cs="Caladea"/>
+          <w:b/>
+          <w:bCs/>
+          <w:sz w:val="24"/>
+          <w:szCs w:val="24"/>
+          <w:highlight w:val="none"/>
+        </w:rPr>
+      </w:r>
+    </w:p>
+    <w:p>
+      <w:pPr>
+        <w:pBdr>
+          <w:top w:val="none" w:color="000000" w:sz="4" w:space="0"/>
+          <w:left w:val="none" w:color="000000" w:sz="4" w:space="0"/>
+          <w:bottom w:val="none" w:color="000000" w:sz="4" w:space="0"/>
+          <w:right w:val="none" w:color="000000" w:sz="4" w:space="0"/>
+        </w:pBdr>
+        <w:spacing/>
+        <w:ind w:right="0"/>
+        <w:jc w:val="left"/>
+        <w:rPr>
+          <w:rFonts w:ascii="Caladea" w:hAnsi="Caladea" w:cs="Caladea"/>
+          <w:b w:val="0"/>
+          <w:bCs w:val="0"/>
+          <w:sz w:val="24"/>
+          <w:szCs w:val="24"/>
+          <w:highlight w:val="none"/>
+        </w:rPr>
+      </w:pPr>
+      <w:r>
+        <w:rPr>
+          <w:rFonts w:ascii="Caladea" w:hAnsi="Caladea" w:cs="Caladea"/>
+          <w:b w:val="0"/>
+          <w:bCs w:val="0"/>
+          <w:sz w:val="24"/>
+          <w:szCs w:val="24"/>
+          <w:highlight w:val="none"/>
+        </w:rPr>
+        <w:t xml:space="preserve">Il sito web 2D non ha bisogno di particolare configurazioni o installazioni in quando consiste semplicemente in una pagina HTML che esegue uno script JavaScript nel browser e puo` essere usato anche offline. In quanto il sito non e` responsive, </w:t>
+      </w:r>
+      <w:r>
+        <w:rPr>
+          <w:rFonts w:ascii="Caladea" w:hAnsi="Caladea" w:cs="Caladea"/>
+          <w:b w:val="0"/>
+          <w:bCs w:val="0"/>
+          <w:color w:val="c00000"/>
+          <w:sz w:val="24"/>
+          <w:szCs w:val="24"/>
+          <w:highlight w:val="none"/>
+        </w:rPr>
+        <w:t xml:space="preserve">e` caldamente consigliato di usarlo solo su PC desktop e non da mobile.</w:t>
+      </w:r>
+      <w:r>
+        <w:rPr>
+          <w:rFonts w:ascii="Caladea" w:hAnsi="Caladea" w:cs="Caladea"/>
+          <w:b w:val="0"/>
+          <w:bCs w:val="0"/>
+          <w:sz w:val="32"/>
+          <w:szCs w:val="32"/>
+          <w:highlight w:val="none"/>
+        </w:rPr>
+      </w:r>
+    </w:p>
+    <w:p>
+      <w:pPr>
+        <w:pBdr>
+          <w:top w:val="none" w:color="000000" w:sz="4" w:space="0"/>
+          <w:left w:val="none" w:color="000000" w:sz="4" w:space="0"/>
+          <w:bottom w:val="none" w:color="000000" w:sz="4" w:space="0"/>
+          <w:right w:val="none" w:color="000000" w:sz="4" w:space="0"/>
+        </w:pBdr>
+        <w:spacing/>
+        <w:ind w:right="0"/>
+        <w:jc w:val="left"/>
+        <w:rPr>
+          <w:rFonts w:ascii="Caladea" w:hAnsi="Caladea" w:cs="Caladea"/>
+          <w:b w:val="0"/>
+          <w:bCs w:val="0"/>
+          <w:sz w:val="24"/>
+          <w:szCs w:val="24"/>
+          <w:highlight w:val="none"/>
+        </w:rPr>
+      </w:pPr>
+      <w:r>
+        <w:rPr>
+          <w:rFonts w:ascii="Caladea" w:hAnsi="Caladea" w:cs="Caladea"/>
+          <w:b w:val="0"/>
+          <w:bCs w:val="0"/>
+          <w:sz w:val="24"/>
+          <w:szCs w:val="24"/>
+          <w:highlight w:val="none"/>
+        </w:rPr>
+        <w:t xml:space="preserve">Il sito presenta </w:t>
+      </w:r>
+      <w:r>
+        <w:rPr>
+          <w:rFonts w:ascii="Caladea" w:hAnsi="Caladea" w:cs="Caladea"/>
+          <w:b w:val="0"/>
+          <w:bCs w:val="0"/>
+          <w:sz w:val="24"/>
+          <w:szCs w:val="24"/>
+          <w:highlight w:val="none"/>
+        </w:rPr>
+        <w:t xml:space="preserve">un grafico nella parte centrale che mostra i punti che vengono inseriti nella sezione a sinistra. Potete scegliere il colore dei punti che rappresenta la categoria degli oggetti che state categorizzando.</w:t>
+      </w:r>
+      <w:r>
+        <w:rPr>
+          <w:rFonts w:ascii="Caladea" w:hAnsi="Caladea" w:cs="Caladea"/>
+          <w:b w:val="0"/>
+          <w:bCs w:val="0"/>
+          <w:sz w:val="24"/>
+          <w:szCs w:val="24"/>
+          <w:highlight w:val="none"/>
+        </w:rPr>
+      </w:r>
+    </w:p>
+    <w:p>
+      <w:pPr>
+        <w:pBdr>
+          <w:top w:val="none" w:color="000000" w:sz="4" w:space="0"/>
+          <w:left w:val="none" w:color="000000" w:sz="4" w:space="0"/>
+          <w:bottom w:val="none" w:color="000000" w:sz="4" w:space="0"/>
+          <w:right w:val="none" w:color="000000" w:sz="4" w:space="0"/>
+        </w:pBdr>
+        <w:spacing/>
+        <w:ind w:right="0"/>
+        <w:jc w:val="left"/>
+        <w:rPr>
+          <w:rFonts w:ascii="Caladea" w:hAnsi="Caladea" w:cs="Caladea"/>
+          <w:b w:val="0"/>
+          <w:bCs w:val="0"/>
+          <w:color w:val="000000" w:themeColor="text1"/>
+          <w:sz w:val="24"/>
+          <w:szCs w:val="24"/>
+          <w:highlight w:val="none"/>
+        </w:rPr>
+      </w:pPr>
+      <w:r>
+        <w:rPr>
+          <w:rFonts w:ascii="Caladea" w:hAnsi="Caladea" w:cs="Caladea"/>
+          <w:b w:val="0"/>
+          <w:bCs w:val="0"/>
+          <w:sz w:val="24"/>
+          <w:szCs w:val="24"/>
+          <w:highlight w:val="none"/>
+        </w:rPr>
+        <w:t xml:space="preserve">Durante l’attivita, inserite 2 o 3 categorie di punti in delle aree del grafico, poi cliccate su </w:t>
+      </w:r>
+      <w:r>
+        <w:rPr>
+          <w:rFonts w:ascii="Caladea" w:hAnsi="Caladea" w:cs="Caladea"/>
+          <w:b w:val="0"/>
+          <w:bCs w:val="0"/>
+          <w:color w:val="70ad47" w:themeColor="accent6"/>
+          <w:sz w:val="24"/>
+          <w:szCs w:val="24"/>
+          <w:highlight w:val="none"/>
+        </w:rPr>
+        <w:t xml:space="preserve">Avvia KNN</w:t>
+      </w:r>
+      <w:r>
+        <w:rPr>
+          <w:rFonts w:ascii="Caladea" w:hAnsi="Caladea" w:cs="Caladea"/>
+          <w:b w:val="0"/>
+          <w:bCs w:val="0"/>
+          <w:sz w:val="24"/>
+          <w:szCs w:val="24"/>
+          <w:highlight w:val="none"/>
+        </w:rPr>
+        <w:t xml:space="preserve"> </w:t>
+      </w:r>
+      <w:r>
+        <w:rPr>
+          <w:rFonts w:ascii="Caladea" w:hAnsi="Caladea" w:cs="Caladea"/>
+          <w:b w:val="0"/>
+          <w:bCs w:val="0"/>
+          <w:color w:val="000000" w:themeColor="text1"/>
+          <w:sz w:val="24"/>
+          <w:szCs w:val="24"/>
+          <w:highlight w:val="none"/>
+        </w:rPr>
+        <w:t xml:space="preserve">e i nuovi punti inseriti otterranno in automatico il colore dei (K=3) punti piu vicini al nuovo punto inserito.</w:t>
+      </w:r>
+      <w:r>
+        <w:rPr>
+          <w:rFonts w:ascii="Caladea" w:hAnsi="Caladea" w:cs="Caladea"/>
+          <w:b w:val="0"/>
+          <w:bCs w:val="0"/>
+          <w:color w:val="000000" w:themeColor="text1"/>
+          <w:sz w:val="24"/>
+          <w:szCs w:val="24"/>
+          <w:highlight w:val="none"/>
+        </w:rPr>
+      </w:r>
+    </w:p>
+    <w:p>
+      <w:pPr>
+        <w:pBdr>
+          <w:top w:val="none" w:color="000000" w:sz="4" w:space="0"/>
+          <w:left w:val="none" w:color="000000" w:sz="4" w:space="0"/>
+          <w:bottom w:val="none" w:color="000000" w:sz="4" w:space="0"/>
+          <w:right w:val="none" w:color="000000" w:sz="4" w:space="0"/>
+        </w:pBdr>
+        <w:spacing/>
+        <w:ind w:right="0"/>
+        <w:jc w:val="left"/>
+        <w:rPr>
+          <w:rFonts w:ascii="Caladea" w:hAnsi="Caladea" w:cs="Caladea"/>
+          <w:b/>
+          <w:bCs/>
+          <w:color w:val="000000" w:themeColor="text1"/>
+          <w:sz w:val="24"/>
+          <w:szCs w:val="24"/>
+          <w:highlight w:val="none"/>
+        </w:rPr>
+      </w:pPr>
+      <w:r>
+        <w:rPr>
+          <w:rFonts w:ascii="Caladea" w:hAnsi="Caladea" w:cs="Caladea"/>
+          <w:b/>
+          <w:bCs/>
+          <w:color w:val="000000" w:themeColor="text1"/>
+          <w:sz w:val="24"/>
+          <w:szCs w:val="24"/>
+          <w:highlight w:val="none"/>
+        </w:rPr>
+        <w:t xml:space="preserve">Sito Web 3D</w:t>
+      </w:r>
+      <w:r>
+        <w:rPr>
+          <w:rFonts w:ascii="Caladea" w:hAnsi="Caladea" w:cs="Caladea"/>
+          <w:b/>
+          <w:bCs/>
+          <w:color w:val="000000" w:themeColor="text1"/>
+          <w:sz w:val="24"/>
+          <w:szCs w:val="24"/>
+          <w:highlight w:val="none"/>
+        </w:rPr>
+      </w:r>
+    </w:p>
+    <w:p>
+      <w:pPr>
+        <w:pBdr>
+          <w:top w:val="none" w:color="000000" w:sz="4" w:space="0"/>
+          <w:left w:val="none" w:color="000000" w:sz="4" w:space="0"/>
+          <w:bottom w:val="none" w:color="000000" w:sz="4" w:space="0"/>
+          <w:right w:val="none" w:color="000000" w:sz="4" w:space="0"/>
+        </w:pBdr>
+        <w:spacing/>
+        <w:ind w:right="0"/>
+        <w:jc w:val="left"/>
+        <w:rPr>
+          <w:rFonts w:ascii="Caladea" w:hAnsi="Caladea" w:cs="Caladea"/>
+          <w:b w:val="0"/>
+          <w:bCs w:val="0"/>
+          <w:color w:val="000000" w:themeColor="text1"/>
+          <w:sz w:val="24"/>
+          <w:szCs w:val="24"/>
+          <w:highlight w:val="none"/>
+        </w:rPr>
+      </w:pPr>
+      <w:r>
+        <w:rPr>
+          <w:rFonts w:ascii="Caladea" w:hAnsi="Caladea" w:cs="Caladea"/>
+          <w:b w:val="0"/>
+          <w:bCs w:val="0"/>
+          <w:color w:val="000000" w:themeColor="text1"/>
+          <w:sz w:val="24"/>
+          <w:szCs w:val="24"/>
+          <w:highlight w:val="none"/>
+        </w:rPr>
+      </w:r>
+      <w:r>
+        <w:rPr>
+          <w:rFonts w:ascii="Caladea" w:hAnsi="Caladea" w:cs="Caladea"/>
+          <w:b/>
+          <w:bCs/>
+          <w:color w:val="000000" w:themeColor="text1"/>
+          <w:sz w:val="24"/>
+          <w:szCs w:val="24"/>
+          <w:highlight w:val="none"/>
+        </w:rPr>
+      </w:r>
+      <w:r>
+        <w:rPr>
+          <w:rFonts w:ascii="Caladea" w:hAnsi="Caladea" w:cs="Caladea"/>
+          <w:b w:val="0"/>
+          <w:bCs w:val="0"/>
+          <w:color w:val="000000" w:themeColor="text1"/>
+          <w:sz w:val="24"/>
+          <w:szCs w:val="24"/>
+          <w:highlight w:val="none"/>
+        </w:rPr>
+      </w:r>
+    </w:p>
+    <w:p>
+      <w:pPr>
+        <w:pBdr>
+          <w:top w:val="none" w:color="000000" w:sz="4" w:space="0"/>
+          <w:left w:val="none" w:color="000000" w:sz="4" w:space="0"/>
+          <w:bottom w:val="none" w:color="000000" w:sz="4" w:space="0"/>
+          <w:right w:val="none" w:color="000000" w:sz="4" w:space="0"/>
+        </w:pBdr>
+        <w:spacing/>
+        <w:ind w:right="0" w:firstLine="0" w:left="0"/>
+        <w:jc w:val="left"/>
+        <w:rPr>
+          <w:rFonts w:ascii="Caladea" w:hAnsi="Caladea" w:cs="Caladea"/>
+          <w:sz w:val="24"/>
+          <w:szCs w:val="24"/>
+        </w:rPr>
+      </w:pPr>
+      <w:r>
+        <w:rPr>
+          <w:rFonts w:ascii="Caladea" w:hAnsi="Caladea" w:cs="Caladea"/>
+          <w:sz w:val="24"/>
+          <w:szCs w:val="24"/>
+          <w:highlight w:val="none"/>
+        </w:rPr>
+      </w:r>
+      <w:r>
+        <w:rPr>
+          <w:rFonts w:ascii="Caladea" w:hAnsi="Caladea" w:cs="Caladea"/>
+          <w:sz w:val="24"/>
+          <w:szCs w:val="24"/>
         </w:rPr>
       </w:r>
       <w:r>
@@ -1525,6 +2787,266 @@
       <w:suff w:val="tab"/>
     </w:lvl>
   </w:abstractNum>
+  <w:abstractNum w:abstractNumId="3">
+    <w:nsid w:val="4147B0C6"/>
+    <w:lvl w:ilvl="0">
+      <w:isLgl w:val="false"/>
+      <w:lvlJc w:val="left"/>
+      <w:lvlText w:val="%1."/>
+      <w:numFmt w:val="decimal"/>
+      <w:pPr>
+        <w:pBdr/>
+        <w:spacing/>
+        <w:ind w:hanging="360" w:left="709"/>
+      </w:pPr>
+      <w:rPr/>
+      <w:start w:val="1"/>
+      <w:suff w:val="tab"/>
+    </w:lvl>
+    <w:lvl w:ilvl="1">
+      <w:isLgl w:val="false"/>
+      <w:lvlJc w:val="left"/>
+      <w:lvlText w:val="%2."/>
+      <w:numFmt w:val="lowerLetter"/>
+      <w:pPr>
+        <w:pBdr/>
+        <w:spacing/>
+        <w:ind w:hanging="360" w:left="1429"/>
+      </w:pPr>
+      <w:rPr/>
+      <w:start w:val="1"/>
+      <w:suff w:val="tab"/>
+    </w:lvl>
+    <w:lvl w:ilvl="2">
+      <w:isLgl w:val="false"/>
+      <w:lvlJc w:val="right"/>
+      <w:lvlText w:val="%3."/>
+      <w:numFmt w:val="lowerRoman"/>
+      <w:pPr>
+        <w:pBdr/>
+        <w:spacing/>
+        <w:ind w:hanging="180" w:left="2149"/>
+      </w:pPr>
+      <w:rPr/>
+      <w:start w:val="1"/>
+      <w:suff w:val="tab"/>
+    </w:lvl>
+    <w:lvl w:ilvl="3">
+      <w:isLgl w:val="false"/>
+      <w:lvlJc w:val="left"/>
+      <w:lvlText w:val="%4."/>
+      <w:numFmt w:val="decimal"/>
+      <w:pPr>
+        <w:pBdr/>
+        <w:spacing/>
+        <w:ind w:hanging="360" w:left="2869"/>
+      </w:pPr>
+      <w:rPr/>
+      <w:start w:val="1"/>
+      <w:suff w:val="tab"/>
+    </w:lvl>
+    <w:lvl w:ilvl="4">
+      <w:isLgl w:val="false"/>
+      <w:lvlJc w:val="left"/>
+      <w:lvlText w:val="%5."/>
+      <w:numFmt w:val="lowerLetter"/>
+      <w:pPr>
+        <w:pBdr/>
+        <w:spacing/>
+        <w:ind w:hanging="360" w:left="3589"/>
+      </w:pPr>
+      <w:rPr/>
+      <w:start w:val="1"/>
+      <w:suff w:val="tab"/>
+    </w:lvl>
+    <w:lvl w:ilvl="5">
+      <w:isLgl w:val="false"/>
+      <w:lvlJc w:val="right"/>
+      <w:lvlText w:val="%6."/>
+      <w:numFmt w:val="lowerRoman"/>
+      <w:pPr>
+        <w:pBdr/>
+        <w:spacing/>
+        <w:ind w:hanging="180" w:left="4309"/>
+      </w:pPr>
+      <w:rPr/>
+      <w:start w:val="1"/>
+      <w:suff w:val="tab"/>
+    </w:lvl>
+    <w:lvl w:ilvl="6">
+      <w:isLgl w:val="false"/>
+      <w:lvlJc w:val="left"/>
+      <w:lvlText w:val="%7."/>
+      <w:numFmt w:val="decimal"/>
+      <w:pPr>
+        <w:pBdr/>
+        <w:spacing/>
+        <w:ind w:hanging="360" w:left="5029"/>
+      </w:pPr>
+      <w:rPr/>
+      <w:start w:val="1"/>
+      <w:suff w:val="tab"/>
+    </w:lvl>
+    <w:lvl w:ilvl="7">
+      <w:isLgl w:val="false"/>
+      <w:lvlJc w:val="left"/>
+      <w:lvlText w:val="%8."/>
+      <w:numFmt w:val="lowerLetter"/>
+      <w:pPr>
+        <w:pBdr/>
+        <w:spacing/>
+        <w:ind w:hanging="360" w:left="5749"/>
+      </w:pPr>
+      <w:rPr/>
+      <w:start w:val="1"/>
+      <w:suff w:val="tab"/>
+    </w:lvl>
+    <w:lvl w:ilvl="8">
+      <w:isLgl w:val="false"/>
+      <w:lvlJc w:val="right"/>
+      <w:lvlText w:val="%9."/>
+      <w:numFmt w:val="lowerRoman"/>
+      <w:pPr>
+        <w:pBdr/>
+        <w:spacing/>
+        <w:ind w:hanging="180" w:left="6469"/>
+      </w:pPr>
+      <w:rPr/>
+      <w:start w:val="1"/>
+      <w:suff w:val="tab"/>
+    </w:lvl>
+  </w:abstractNum>
+  <w:abstractNum w:abstractNumId="4">
+    <w:nsid w:val="226C5590"/>
+    <w:lvl w:ilvl="0">
+      <w:isLgl w:val="false"/>
+      <w:lvlJc w:val="left"/>
+      <w:lvlText w:val="%1."/>
+      <w:numFmt w:val="decimal"/>
+      <w:pPr>
+        <w:pBdr/>
+        <w:spacing/>
+        <w:ind w:hanging="360" w:left="709"/>
+      </w:pPr>
+      <w:rPr>
+        <w:sz w:val="24"/>
+      </w:rPr>
+      <w:start w:val="1"/>
+      <w:suff w:val="tab"/>
+    </w:lvl>
+    <w:lvl w:ilvl="1">
+      <w:isLgl w:val="false"/>
+      <w:lvlJc w:val="left"/>
+      <w:lvlText w:val="%2."/>
+      <w:numFmt w:val="lowerLetter"/>
+      <w:pPr>
+        <w:pBdr/>
+        <w:spacing/>
+        <w:ind w:hanging="360" w:left="1429"/>
+      </w:pPr>
+      <w:rPr/>
+      <w:start w:val="1"/>
+      <w:suff w:val="tab"/>
+    </w:lvl>
+    <w:lvl w:ilvl="2">
+      <w:isLgl w:val="false"/>
+      <w:lvlJc w:val="right"/>
+      <w:lvlText w:val="%3."/>
+      <w:numFmt w:val="lowerRoman"/>
+      <w:pPr>
+        <w:pBdr/>
+        <w:spacing/>
+        <w:ind w:hanging="180" w:left="2149"/>
+      </w:pPr>
+      <w:rPr/>
+      <w:start w:val="1"/>
+      <w:suff w:val="tab"/>
+    </w:lvl>
+    <w:lvl w:ilvl="3">
+      <w:isLgl w:val="false"/>
+      <w:lvlJc w:val="left"/>
+      <w:lvlText w:val="%4."/>
+      <w:numFmt w:val="decimal"/>
+      <w:pPr>
+        <w:pBdr/>
+        <w:spacing/>
+        <w:ind w:hanging="360" w:left="2869"/>
+      </w:pPr>
+      <w:rPr/>
+      <w:start w:val="1"/>
+      <w:suff w:val="tab"/>
+    </w:lvl>
+    <w:lvl w:ilvl="4">
+      <w:isLgl w:val="false"/>
+      <w:lvlJc w:val="left"/>
+      <w:lvlText w:val="%5."/>
+      <w:numFmt w:val="lowerLetter"/>
+      <w:pPr>
+        <w:pBdr/>
+        <w:spacing/>
+        <w:ind w:hanging="360" w:left="3589"/>
+      </w:pPr>
+      <w:rPr/>
+      <w:start w:val="1"/>
+      <w:suff w:val="tab"/>
+    </w:lvl>
+    <w:lvl w:ilvl="5">
+      <w:isLgl w:val="false"/>
+      <w:lvlJc w:val="right"/>
+      <w:lvlText w:val="%6."/>
+      <w:numFmt w:val="lowerRoman"/>
+      <w:pPr>
+        <w:pBdr/>
+        <w:spacing/>
+        <w:ind w:hanging="180" w:left="4309"/>
+      </w:pPr>
+      <w:rPr/>
+      <w:start w:val="1"/>
+      <w:suff w:val="tab"/>
+    </w:lvl>
+    <w:lvl w:ilvl="6">
+      <w:isLgl w:val="false"/>
+      <w:lvlJc w:val="left"/>
+      <w:lvlText w:val="%7."/>
+      <w:numFmt w:val="decimal"/>
+      <w:pPr>
+        <w:pBdr/>
+        <w:spacing/>
+        <w:ind w:hanging="360" w:left="5029"/>
+      </w:pPr>
+      <w:rPr/>
+      <w:start w:val="1"/>
+      <w:suff w:val="tab"/>
+    </w:lvl>
+    <w:lvl w:ilvl="7">
+      <w:isLgl w:val="false"/>
+      <w:lvlJc w:val="left"/>
+      <w:lvlText w:val="%8."/>
+      <w:numFmt w:val="lowerLetter"/>
+      <w:pPr>
+        <w:pBdr/>
+        <w:spacing/>
+        <w:ind w:hanging="360" w:left="5749"/>
+      </w:pPr>
+      <w:rPr/>
+      <w:start w:val="1"/>
+      <w:suff w:val="tab"/>
+    </w:lvl>
+    <w:lvl w:ilvl="8">
+      <w:isLgl w:val="false"/>
+      <w:lvlJc w:val="right"/>
+      <w:lvlText w:val="%9."/>
+      <w:numFmt w:val="lowerRoman"/>
+      <w:pPr>
+        <w:pBdr/>
+        <w:spacing/>
+        <w:ind w:hanging="180" w:left="6469"/>
+      </w:pPr>
+      <w:rPr/>
+      <w:start w:val="1"/>
+      <w:suff w:val="tab"/>
+    </w:lvl>
+  </w:abstractNum>
   <w:num w:numId="1">
     <w:abstractNumId w:val="0"/>
   </w:num>
@@ -1533,6 +3055,12 @@
   </w:num>
   <w:num w:numId="3">
     <w:abstractNumId w:val="2"/>
+  </w:num>
+  <w:num w:numId="4">
+    <w:abstractNumId w:val="3"/>
+  </w:num>
+  <w:num w:numId="5">
+    <w:abstractNumId w:val="4"/>
   </w:num>
 </w:numbering>
 </file>

</xml_diff>